<commit_message>
Added documentation on Jenkinsfile and link to new zDevOps code pattern
</commit_message>
<xml_diff>
--- a/IBM Z DevOps PoT Workshop.docx
+++ b/IBM Z DevOps PoT Workshop.docx
@@ -105,6 +105,11 @@
           <w:ilvl w:val="0"/>
           <w:numId w:val="1"/>
         </w:numPr>
+        <w:rPr>
+          <w:rFonts w:ascii="IBM Plex Sans" w:hAnsi="IBM Plex Sans"/>
+          <w:color w:val="F3F3F3"/>
+          <w:spacing w:val="2"/>
+        </w:rPr>
       </w:pPr>
       <w:r>
         <w:t xml:space="preserve">Modernize Your Mainframe Application Development with Git Webcast: </w:t>
@@ -117,6 +122,39 @@
           <w:t>https://event.on24.com/eventRegistration/EventLobbyServlet?target=reg20.jsp&amp;partnerref=sellerinvite&amp;eventid=2708807&amp;sessionid=1&amp;key=CD24E1A000E325ECCCA79E3BF825691B&amp;regTag=&amp;sourcepage=register</w:t>
         </w:r>
       </w:hyperlink>
+    </w:p>
+    <w:p>
+      <w:pPr>
+        <w:pStyle w:val="ListParagraph"/>
+        <w:numPr>
+          <w:ilvl w:val="0"/>
+          <w:numId w:val="1"/>
+        </w:numPr>
+      </w:pPr>
+      <w:r>
+        <w:t xml:space="preserve">Build a Pipeline with Jenkins, Dependency Based Build, and </w:t>
+      </w:r>
+      <w:proofErr w:type="spellStart"/>
+      <w:r>
+        <w:t>UrbanCode</w:t>
+      </w:r>
+      <w:proofErr w:type="spellEnd"/>
+      <w:r>
+        <w:t xml:space="preserve"> Deploy: </w:t>
+      </w:r>
+      <w:hyperlink r:id="rId10" w:history="1">
+        <w:r>
+          <w:rPr>
+            <w:rStyle w:val="Hyperlink"/>
+          </w:rPr>
+          <w:t>https://developer.ibm.com/components/ibmz/tutorials/build-a-pipeline-with-jenkins-dependency-based-build-and-urbancode-deploy/</w:t>
+        </w:r>
+      </w:hyperlink>
+    </w:p>
+    <w:p>
+      <w:pPr>
+        <w:pStyle w:val="ListParagraph"/>
+      </w:pPr>
     </w:p>
     <w:p>
       <w:pPr>
@@ -516,6 +554,7 @@
     <w:lsdException w:name="HTML Sample" w:semiHidden="1" w:unhideWhenUsed="1"/>
     <w:lsdException w:name="HTML Typewriter" w:semiHidden="1" w:unhideWhenUsed="1"/>
     <w:lsdException w:name="HTML Variable" w:semiHidden="1" w:unhideWhenUsed="1"/>
+    <w:lsdException w:name="Normal Table" w:semiHidden="1" w:unhideWhenUsed="1"/>
     <w:lsdException w:name="annotation subject" w:semiHidden="1" w:unhideWhenUsed="1"/>
     <w:lsdException w:name="No List" w:semiHidden="1" w:unhideWhenUsed="1"/>
     <w:lsdException w:name="Outline List 1" w:semiHidden="1" w:unhideWhenUsed="1"/>
@@ -562,8 +601,10 @@
     <w:lsdException w:name="Table Subtle 2" w:semiHidden="1" w:unhideWhenUsed="1"/>
     <w:lsdException w:name="Table Web 1" w:semiHidden="1" w:unhideWhenUsed="1"/>
     <w:lsdException w:name="Table Web 2" w:semiHidden="1" w:unhideWhenUsed="1"/>
+    <w:lsdException w:name="Table Web 3" w:semiHidden="1" w:unhideWhenUsed="1"/>
     <w:lsdException w:name="Balloon Text" w:semiHidden="1" w:unhideWhenUsed="1"/>
     <w:lsdException w:name="Table Grid" w:uiPriority="39"/>
+    <w:lsdException w:name="Table Theme" w:semiHidden="1" w:unhideWhenUsed="1"/>
     <w:lsdException w:name="Placeholder Text" w:semiHidden="1"/>
     <w:lsdException w:name="No Spacing" w:uiPriority="1" w:qFormat="1"/>
     <w:lsdException w:name="Light Shading" w:uiPriority="60"/>
@@ -813,6 +854,7 @@
   <w:style w:type="character" w:default="1" w:styleId="DefaultParagraphFont">
     <w:name w:val="Default Paragraph Font"/>
     <w:uiPriority w:val="1"/>
+    <w:semiHidden/>
     <w:unhideWhenUsed/>
   </w:style>
   <w:style w:type="table" w:default="1" w:styleId="TableNormal">

</xml_diff>